<commit_message>
adding some missing files and screenshots
</commit_message>
<xml_diff>
--- a/Collaborative_Script_Writing&Execution/Question-Solution-8(4).docx
+++ b/Collaborative_Script_Writing&Execution/Question-Solution-8(4).docx
@@ -343,7 +343,14 @@
           <w:sz w:val="24"/>
           <w:szCs w:val="24"/>
         </w:rPr>
-        <w:t>nano deploy.sh</w:t>
+        <w:t>vi</w:t>
+      </w:r>
+      <w:r>
+        <w:rPr>
+          <w:sz w:val="24"/>
+          <w:szCs w:val="24"/>
+        </w:rPr>
+        <w:t xml:space="preserve"> deploy.sh</w:t>
       </w:r>
     </w:p>
     <w:p>
@@ -417,42 +424,7 @@
     </w:p>
     <w:p>
       <w:pPr>
-        <w:rPr>
-          <w:sz w:val="24"/>
-          <w:szCs w:val="24"/>
-        </w:rPr>
-      </w:pPr>
-      <w:r>
-        <w:rPr>
-          <w:sz w:val="24"/>
-          <w:szCs w:val="24"/>
-        </w:rPr>
-        <w:t>Save and exit:</w:t>
-      </w:r>
-      <w:r>
-        <w:rPr>
-          <w:sz w:val="24"/>
-          <w:szCs w:val="24"/>
-        </w:rPr>
-        <w:br/>
-      </w:r>
-      <w:r>
-        <w:rPr>
-          <w:b/>
-          <w:bCs/>
-          <w:sz w:val="24"/>
-          <w:szCs w:val="24"/>
-        </w:rPr>
-        <w:t>Ctrl + X → Y → Enter</w:t>
-      </w:r>
-    </w:p>
-    <w:p>
-      <w:pPr>
         <w:pStyle w:val="NoSpacing"/>
-        <w:rPr>
-          <w:sz w:val="24"/>
-          <w:szCs w:val="24"/>
-        </w:rPr>
       </w:pPr>
     </w:p>
     <w:p>
@@ -660,7 +632,6 @@
           <w:sz w:val="24"/>
           <w:szCs w:val="24"/>
         </w:rPr>
-        <w:lastRenderedPageBreak/>
         <w:t>-</w:t>
       </w:r>
       <w:proofErr w:type="spellStart"/>
@@ -1766,6 +1737,7 @@
   <w:style w:type="character" w:default="1" w:styleId="DefaultParagraphFont">
     <w:name w:val="Default Paragraph Font"/>
     <w:uiPriority w:val="1"/>
+    <w:semiHidden/>
     <w:unhideWhenUsed/>
   </w:style>
   <w:style w:type="table" w:default="1" w:styleId="TableNormal">

</xml_diff>